<commit_message>
Updated Notes and file for life prediction
</commit_message>
<xml_diff>
--- a/Notes/Analyzing  lithium-ion Battery Performance Data for Predictive Maintenance.docx
+++ b/Notes/Analyzing  lithium-ion Battery Performance Data for Predictive Maintenance.docx
@@ -6337,8 +6337,6 @@
           <w:szCs w:val="20"/>
         </w:rPr>
       </w:pPr>
-      <w:bookmarkStart w:id="0" w:name="_GoBack"/>
-      <w:bookmarkEnd w:id="0"/>
     </w:p>
     <w:p>
       <w:pPr>
@@ -6459,6 +6457,7 @@
     </w:p>
     <w:tbl>
       <w:tblPr>
+        <w:tblStyle w:val="6"/>
         <w:tblW w:w="0" w:type="auto"/>
         <w:tblCellSpacing w:w="15" w:type="dxa"/>
         <w:tblInd w:w="0" w:type="dxa"/>
@@ -6470,7 +6469,7 @@
           <w:insideH w:val="none" w:color="auto" w:sz="0" w:space="0"/>
           <w:insideV w:val="none" w:color="auto" w:sz="0" w:space="0"/>
         </w:tblBorders>
-        <w:shd w:val="clear"/>
+        <w:shd w:val="clear" w:color="auto" w:fill="auto"/>
         <w:tblLayout w:type="autofit"/>
         <w:tblCellMar>
           <w:top w:w="15" w:type="dxa"/>
@@ -6494,7 +6493,7 @@
             <w:insideH w:val="none" w:color="auto" w:sz="0" w:space="0"/>
             <w:insideV w:val="none" w:color="auto" w:sz="0" w:space="0"/>
           </w:tblBorders>
-          <w:shd w:val="clear"/>
+          <w:shd w:val="clear" w:color="auto" w:fill="auto"/>
           <w:tblCellMar>
             <w:top w:w="15" w:type="dxa"/>
             <w:left w:w="15" w:type="dxa"/>
@@ -6509,7 +6508,7 @@
         <w:tc>
           <w:tcPr>
             <w:tcW w:w="0" w:type="auto"/>
-            <w:shd w:val="clear"/>
+            <w:shd w:val="clear" w:color="auto" w:fill="auto"/>
             <w:vAlign w:val="center"/>
           </w:tcPr>
           <w:p>
@@ -6543,7 +6542,7 @@
         <w:tc>
           <w:tcPr>
             <w:tcW w:w="0" w:type="auto"/>
-            <w:shd w:val="clear"/>
+            <w:shd w:val="clear" w:color="auto" w:fill="auto"/>
             <w:vAlign w:val="center"/>
           </w:tcPr>
           <w:p>
@@ -6577,7 +6576,7 @@
         <w:tc>
           <w:tcPr>
             <w:tcW w:w="0" w:type="auto"/>
-            <w:shd w:val="clear"/>
+            <w:shd w:val="clear" w:color="auto" w:fill="auto"/>
             <w:vAlign w:val="center"/>
           </w:tcPr>
           <w:p>
@@ -6619,7 +6618,7 @@
             <w:insideH w:val="none" w:color="auto" w:sz="0" w:space="0"/>
             <w:insideV w:val="none" w:color="auto" w:sz="0" w:space="0"/>
           </w:tblBorders>
-          <w:shd w:val="clear"/>
+          <w:shd w:val="clear" w:color="auto" w:fill="auto"/>
           <w:tblCellMar>
             <w:top w:w="15" w:type="dxa"/>
             <w:left w:w="15" w:type="dxa"/>
@@ -6633,7 +6632,7 @@
         <w:tc>
           <w:tcPr>
             <w:tcW w:w="0" w:type="auto"/>
-            <w:shd w:val="clear"/>
+            <w:shd w:val="clear" w:color="auto" w:fill="auto"/>
             <w:vAlign w:val="center"/>
           </w:tcPr>
           <w:p>
@@ -6665,7 +6664,7 @@
         <w:tc>
           <w:tcPr>
             <w:tcW w:w="0" w:type="auto"/>
-            <w:shd w:val="clear"/>
+            <w:shd w:val="clear" w:color="auto" w:fill="auto"/>
             <w:vAlign w:val="center"/>
           </w:tcPr>
           <w:p>
@@ -6696,7 +6695,7 @@
         <w:tc>
           <w:tcPr>
             <w:tcW w:w="0" w:type="auto"/>
-            <w:shd w:val="clear"/>
+            <w:shd w:val="clear" w:color="auto" w:fill="auto"/>
             <w:vAlign w:val="center"/>
           </w:tcPr>
           <w:p>
@@ -6735,7 +6734,7 @@
             <w:insideH w:val="none" w:color="auto" w:sz="0" w:space="0"/>
             <w:insideV w:val="none" w:color="auto" w:sz="0" w:space="0"/>
           </w:tblBorders>
-          <w:shd w:val="clear"/>
+          <w:shd w:val="clear" w:color="auto" w:fill="auto"/>
           <w:tblCellMar>
             <w:top w:w="15" w:type="dxa"/>
             <w:left w:w="15" w:type="dxa"/>
@@ -6749,7 +6748,7 @@
         <w:tc>
           <w:tcPr>
             <w:tcW w:w="0" w:type="auto"/>
-            <w:shd w:val="clear"/>
+            <w:shd w:val="clear" w:color="auto" w:fill="auto"/>
             <w:vAlign w:val="center"/>
           </w:tcPr>
           <w:p>
@@ -6781,7 +6780,7 @@
         <w:tc>
           <w:tcPr>
             <w:tcW w:w="0" w:type="auto"/>
-            <w:shd w:val="clear"/>
+            <w:shd w:val="clear" w:color="auto" w:fill="auto"/>
             <w:vAlign w:val="center"/>
           </w:tcPr>
           <w:p>
@@ -6812,7 +6811,7 @@
         <w:tc>
           <w:tcPr>
             <w:tcW w:w="0" w:type="auto"/>
-            <w:shd w:val="clear"/>
+            <w:shd w:val="clear" w:color="auto" w:fill="auto"/>
             <w:vAlign w:val="center"/>
           </w:tcPr>
           <w:p>
@@ -6851,7 +6850,7 @@
             <w:insideH w:val="none" w:color="auto" w:sz="0" w:space="0"/>
             <w:insideV w:val="none" w:color="auto" w:sz="0" w:space="0"/>
           </w:tblBorders>
-          <w:shd w:val="clear"/>
+          <w:shd w:val="clear" w:color="auto" w:fill="auto"/>
           <w:tblCellMar>
             <w:top w:w="15" w:type="dxa"/>
             <w:left w:w="15" w:type="dxa"/>
@@ -6865,7 +6864,7 @@
         <w:tc>
           <w:tcPr>
             <w:tcW w:w="0" w:type="auto"/>
-            <w:shd w:val="clear"/>
+            <w:shd w:val="clear" w:color="auto" w:fill="auto"/>
             <w:vAlign w:val="center"/>
           </w:tcPr>
           <w:p>
@@ -6897,7 +6896,7 @@
         <w:tc>
           <w:tcPr>
             <w:tcW w:w="0" w:type="auto"/>
-            <w:shd w:val="clear"/>
+            <w:shd w:val="clear" w:color="auto" w:fill="auto"/>
             <w:vAlign w:val="center"/>
           </w:tcPr>
           <w:p>
@@ -6928,7 +6927,7 @@
         <w:tc>
           <w:tcPr>
             <w:tcW w:w="0" w:type="auto"/>
-            <w:shd w:val="clear"/>
+            <w:shd w:val="clear" w:color="auto" w:fill="auto"/>
             <w:vAlign w:val="center"/>
           </w:tcPr>
           <w:p>
@@ -6967,7 +6966,7 @@
             <w:insideH w:val="none" w:color="auto" w:sz="0" w:space="0"/>
             <w:insideV w:val="none" w:color="auto" w:sz="0" w:space="0"/>
           </w:tblBorders>
-          <w:shd w:val="clear"/>
+          <w:shd w:val="clear" w:color="auto" w:fill="auto"/>
           <w:tblCellMar>
             <w:top w:w="15" w:type="dxa"/>
             <w:left w:w="15" w:type="dxa"/>
@@ -6981,7 +6980,7 @@
         <w:tc>
           <w:tcPr>
             <w:tcW w:w="0" w:type="auto"/>
-            <w:shd w:val="clear"/>
+            <w:shd w:val="clear" w:color="auto" w:fill="auto"/>
             <w:vAlign w:val="center"/>
           </w:tcPr>
           <w:p>
@@ -7013,7 +7012,7 @@
         <w:tc>
           <w:tcPr>
             <w:tcW w:w="0" w:type="auto"/>
-            <w:shd w:val="clear"/>
+            <w:shd w:val="clear" w:color="auto" w:fill="auto"/>
             <w:vAlign w:val="center"/>
           </w:tcPr>
           <w:p>
@@ -7044,7 +7043,7 @@
         <w:tc>
           <w:tcPr>
             <w:tcW w:w="0" w:type="auto"/>
-            <w:shd w:val="clear"/>
+            <w:shd w:val="clear" w:color="auto" w:fill="auto"/>
             <w:vAlign w:val="center"/>
           </w:tcPr>
           <w:p>
@@ -7083,7 +7082,7 @@
             <w:insideH w:val="none" w:color="auto" w:sz="0" w:space="0"/>
             <w:insideV w:val="none" w:color="auto" w:sz="0" w:space="0"/>
           </w:tblBorders>
-          <w:shd w:val="clear"/>
+          <w:shd w:val="clear" w:color="auto" w:fill="auto"/>
           <w:tblCellMar>
             <w:top w:w="15" w:type="dxa"/>
             <w:left w:w="15" w:type="dxa"/>
@@ -7097,7 +7096,7 @@
         <w:tc>
           <w:tcPr>
             <w:tcW w:w="0" w:type="auto"/>
-            <w:shd w:val="clear"/>
+            <w:shd w:val="clear" w:color="auto" w:fill="auto"/>
             <w:vAlign w:val="center"/>
           </w:tcPr>
           <w:p>
@@ -7129,7 +7128,7 @@
         <w:tc>
           <w:tcPr>
             <w:tcW w:w="0" w:type="auto"/>
-            <w:shd w:val="clear"/>
+            <w:shd w:val="clear" w:color="auto" w:fill="auto"/>
             <w:vAlign w:val="center"/>
           </w:tcPr>
           <w:p>
@@ -7160,7 +7159,7 @@
         <w:tc>
           <w:tcPr>
             <w:tcW w:w="0" w:type="auto"/>
-            <w:shd w:val="clear"/>
+            <w:shd w:val="clear" w:color="auto" w:fill="auto"/>
             <w:vAlign w:val="center"/>
           </w:tcPr>
           <w:p>
@@ -7417,8 +7416,108 @@
           <w:bCs/>
           <w:sz w:val="20"/>
           <w:szCs w:val="20"/>
-        </w:rPr>
-      </w:pPr>
+          <w:lang w:val="de-DE"/>
+        </w:rPr>
+      </w:pPr>
+      <w:r>
+        <w:rPr>
+          <w:rStyle w:val="11"/>
+          <w:rFonts w:hint="default" w:asciiTheme="minorAscii" w:hAnsiTheme="minorAscii"/>
+          <w:b/>
+          <w:bCs/>
+          <w:sz w:val="20"/>
+          <w:szCs w:val="20"/>
+          <w:lang w:val="de-DE"/>
+        </w:rPr>
+        <w:t>Presentation rough data :</w:t>
+      </w:r>
+    </w:p>
+    <w:p>
+      <w:pPr>
+        <w:rPr>
+          <w:rStyle w:val="11"/>
+          <w:rFonts w:hint="default" w:asciiTheme="minorAscii" w:hAnsiTheme="minorAscii"/>
+          <w:b/>
+          <w:bCs/>
+          <w:sz w:val="20"/>
+          <w:szCs w:val="20"/>
+          <w:lang w:val="de-DE"/>
+        </w:rPr>
+      </w:pPr>
+      <w:r>
+        <w:rPr>
+          <w:rStyle w:val="11"/>
+          <w:rFonts w:hint="default" w:asciiTheme="minorAscii" w:hAnsiTheme="minorAscii"/>
+          <w:b/>
+          <w:bCs/>
+          <w:sz w:val="20"/>
+          <w:szCs w:val="20"/>
+          <w:lang w:val="de-DE"/>
+        </w:rPr>
+        <w:fldChar w:fldCharType="begin"/>
+      </w:r>
+      <w:r>
+        <w:rPr>
+          <w:rStyle w:val="11"/>
+          <w:rFonts w:hint="default" w:asciiTheme="minorAscii" w:hAnsiTheme="minorAscii"/>
+          <w:b/>
+          <w:bCs/>
+          <w:sz w:val="20"/>
+          <w:szCs w:val="20"/>
+          <w:lang w:val="de-DE"/>
+        </w:rPr>
+        <w:instrText xml:space="preserve"> HYPERLINK "https://chatgpt.com/canvas/shared/67c6da7e9b3c81918926186dbaaaf554" </w:instrText>
+      </w:r>
+      <w:r>
+        <w:rPr>
+          <w:rStyle w:val="11"/>
+          <w:rFonts w:hint="default" w:asciiTheme="minorAscii" w:hAnsiTheme="minorAscii"/>
+          <w:b/>
+          <w:bCs/>
+          <w:sz w:val="20"/>
+          <w:szCs w:val="20"/>
+          <w:lang w:val="de-DE"/>
+        </w:rPr>
+        <w:fldChar w:fldCharType="separate"/>
+      </w:r>
+      <w:r>
+        <w:rPr>
+          <w:rStyle w:val="9"/>
+          <w:rFonts w:hint="default" w:asciiTheme="minorAscii" w:hAnsiTheme="minorAscii"/>
+          <w:b/>
+          <w:bCs/>
+          <w:sz w:val="20"/>
+          <w:szCs w:val="20"/>
+          <w:lang w:val="de-DE"/>
+        </w:rPr>
+        <w:t>https://chatgpt.com/canvas/shared/67c6da7e9b3c81918926186dbaaaf554</w:t>
+      </w:r>
+      <w:r>
+        <w:rPr>
+          <w:rStyle w:val="11"/>
+          <w:rFonts w:hint="default" w:asciiTheme="minorAscii" w:hAnsiTheme="minorAscii"/>
+          <w:b/>
+          <w:bCs/>
+          <w:sz w:val="20"/>
+          <w:szCs w:val="20"/>
+          <w:lang w:val="de-DE"/>
+        </w:rPr>
+        <w:fldChar w:fldCharType="end"/>
+      </w:r>
+      <w:r>
+        <w:rPr>
+          <w:rStyle w:val="11"/>
+          <w:rFonts w:hint="default" w:asciiTheme="minorAscii" w:hAnsiTheme="minorAscii"/>
+          <w:b/>
+          <w:bCs/>
+          <w:sz w:val="20"/>
+          <w:szCs w:val="20"/>
+          <w:lang w:val="de-DE"/>
+        </w:rPr>
+        <w:t xml:space="preserve"> </w:t>
+      </w:r>
+      <w:bookmarkStart w:id="0" w:name="_GoBack"/>
+      <w:bookmarkEnd w:id="0"/>
     </w:p>
     <w:p>
       <w:pPr>

</xml_diff>

<commit_message>
document is edited with new information
</commit_message>
<xml_diff>
--- a/Notes/Analyzing  lithium-ion Battery Performance Data for Predictive Maintenance.docx
+++ b/Notes/Analyzing  lithium-ion Battery Performance Data for Predictive Maintenance.docx
@@ -6493,7 +6493,6 @@
             <w:insideH w:val="none" w:color="auto" w:sz="0" w:space="0"/>
             <w:insideV w:val="none" w:color="auto" w:sz="0" w:space="0"/>
           </w:tblBorders>
-          <w:shd w:val="clear" w:color="auto" w:fill="auto"/>
           <w:tblCellMar>
             <w:top w:w="15" w:type="dxa"/>
             <w:left w:w="15" w:type="dxa"/>
@@ -7516,56 +7515,253 @@
         </w:rPr>
         <w:t xml:space="preserve"> </w:t>
       </w:r>
+    </w:p>
+    <w:p>
+      <w:pPr>
+        <w:rPr>
+          <w:rStyle w:val="11"/>
+          <w:rFonts w:hint="default" w:asciiTheme="minorAscii" w:hAnsiTheme="minorAscii"/>
+          <w:b/>
+          <w:bCs/>
+          <w:sz w:val="20"/>
+          <w:szCs w:val="20"/>
+        </w:rPr>
+      </w:pPr>
+    </w:p>
+    <w:p>
+      <w:pPr>
+        <w:rPr>
+          <w:rStyle w:val="11"/>
+          <w:rFonts w:hint="default" w:asciiTheme="minorAscii" w:hAnsiTheme="minorAscii"/>
+          <w:b/>
+          <w:bCs/>
+          <w:sz w:val="20"/>
+          <w:szCs w:val="20"/>
+        </w:rPr>
+      </w:pPr>
+    </w:p>
+    <w:p>
+      <w:pPr>
+        <w:rPr>
+          <w:rStyle w:val="11"/>
+          <w:rFonts w:hint="default" w:asciiTheme="minorAscii" w:hAnsiTheme="minorAscii"/>
+          <w:b/>
+          <w:bCs/>
+          <w:sz w:val="20"/>
+          <w:szCs w:val="20"/>
+        </w:rPr>
+      </w:pPr>
+    </w:p>
+    <w:p>
+      <w:pPr>
+        <w:pStyle w:val="3"/>
+        <w:keepNext w:val="0"/>
+        <w:keepLines w:val="0"/>
+        <w:widowControl/>
+        <w:suppressLineNumbers w:val="0"/>
+      </w:pPr>
+      <w:r>
+        <w:rPr>
+          <w:rStyle w:val="11"/>
+          <w:b/>
+          <w:bCs/>
+        </w:rPr>
+        <w:t>2. Machine Learning-Based Regression Models</w:t>
+      </w:r>
+    </w:p>
+    <w:p>
+      <w:pPr>
+        <w:pStyle w:val="10"/>
+        <w:keepNext w:val="0"/>
+        <w:keepLines w:val="0"/>
+        <w:widowControl/>
+        <w:suppressLineNumbers w:val="0"/>
+      </w:pPr>
+      <w:r>
+        <w:t>These models are useful when time dependency is not as strong, or when additional features (e.g., temperature, charging cycles) influence predictions.</w:t>
+      </w:r>
+    </w:p>
+    <w:p>
+      <w:pPr>
+        <w:pStyle w:val="4"/>
+        <w:keepNext w:val="0"/>
+        <w:keepLines w:val="0"/>
+        <w:widowControl/>
+        <w:suppressLineNumbers w:val="0"/>
+      </w:pPr>
+      <w:r>
+        <w:rPr>
+          <w:rStyle w:val="11"/>
+          <w:b/>
+          <w:bCs/>
+        </w:rPr>
+        <w:t>🔹 Random Forest Regression</w:t>
+      </w:r>
+    </w:p>
+    <w:p>
+      <w:pPr>
+        <w:keepNext w:val="0"/>
+        <w:keepLines w:val="0"/>
+        <w:widowControl/>
+        <w:numPr>
+          <w:ilvl w:val="0"/>
+          <w:numId w:val="16"/>
+        </w:numPr>
+        <w:suppressLineNumbers w:val="0"/>
+        <w:spacing w:before="0" w:beforeAutospacing="1" w:after="0" w:afterAutospacing="1"/>
+        <w:ind w:left="720" w:hanging="360"/>
+      </w:pPr>
+      <w:r>
+        <w:rPr>
+          <w:rStyle w:val="11"/>
+        </w:rPr>
+        <w:t>Best for</w:t>
+      </w:r>
+      <w:r>
+        <w:t>: Data with non-linear relationships.</w:t>
+      </w:r>
+    </w:p>
+    <w:p>
+      <w:pPr>
+        <w:keepNext w:val="0"/>
+        <w:keepLines w:val="0"/>
+        <w:widowControl/>
+        <w:numPr>
+          <w:ilvl w:val="0"/>
+          <w:numId w:val="16"/>
+        </w:numPr>
+        <w:suppressLineNumbers w:val="0"/>
+        <w:spacing w:before="0" w:beforeAutospacing="1" w:after="0" w:afterAutospacing="1"/>
+        <w:ind w:left="720" w:hanging="360"/>
+      </w:pPr>
+      <w:r>
+        <w:rPr>
+          <w:rStyle w:val="11"/>
+        </w:rPr>
+        <w:t>Why use it?</w:t>
+      </w:r>
+      <w:r>
+        <w:t>: Handles outliers well, does not require assumptions about stationarity.</w:t>
+      </w:r>
+    </w:p>
+    <w:p>
+      <w:pPr>
+        <w:keepNext w:val="0"/>
+        <w:keepLines w:val="0"/>
+        <w:widowControl/>
+        <w:numPr>
+          <w:ilvl w:val="0"/>
+          <w:numId w:val="16"/>
+        </w:numPr>
+        <w:suppressLineNumbers w:val="0"/>
+        <w:spacing w:before="0" w:beforeAutospacing="1" w:after="0" w:afterAutospacing="1"/>
+        <w:ind w:left="720" w:hanging="360"/>
+      </w:pPr>
+      <w:r>
+        <w:rPr>
+          <w:rStyle w:val="11"/>
+        </w:rPr>
+        <w:t>Limitation</w:t>
+      </w:r>
+      <w:r>
+        <w:t>: Does not capture temporal dependencies well.</w:t>
+      </w:r>
+    </w:p>
+    <w:p>
+      <w:pPr>
+        <w:pStyle w:val="4"/>
+        <w:keepNext w:val="0"/>
+        <w:keepLines w:val="0"/>
+        <w:widowControl/>
+        <w:suppressLineNumbers w:val="0"/>
+      </w:pPr>
+      <w:r>
+        <w:rPr>
+          <w:rStyle w:val="11"/>
+          <w:b/>
+          <w:bCs/>
+        </w:rPr>
+        <w:t>🔹 XGBoost Regression</w:t>
+      </w:r>
+    </w:p>
+    <w:p>
+      <w:pPr>
+        <w:keepNext w:val="0"/>
+        <w:keepLines w:val="0"/>
+        <w:widowControl/>
+        <w:numPr>
+          <w:ilvl w:val="0"/>
+          <w:numId w:val="17"/>
+        </w:numPr>
+        <w:suppressLineNumbers w:val="0"/>
+        <w:spacing w:before="0" w:beforeAutospacing="1" w:after="0" w:afterAutospacing="1"/>
+        <w:ind w:left="720" w:hanging="360"/>
+      </w:pPr>
+      <w:r>
+        <w:rPr>
+          <w:rStyle w:val="11"/>
+        </w:rPr>
+        <w:t>Best for</w:t>
+      </w:r>
+      <w:r>
+        <w:t>: Tabular time-series data with additional explanatory variables.</w:t>
+      </w:r>
+    </w:p>
+    <w:p>
+      <w:pPr>
+        <w:keepNext w:val="0"/>
+        <w:keepLines w:val="0"/>
+        <w:widowControl/>
+        <w:numPr>
+          <w:ilvl w:val="0"/>
+          <w:numId w:val="17"/>
+        </w:numPr>
+        <w:suppressLineNumbers w:val="0"/>
+        <w:spacing w:before="0" w:beforeAutospacing="1" w:after="0" w:afterAutospacing="1"/>
+        <w:ind w:left="720" w:hanging="360"/>
+      </w:pPr>
+      <w:r>
+        <w:rPr>
+          <w:rStyle w:val="11"/>
+        </w:rPr>
+        <w:t>Why use it?</w:t>
+      </w:r>
+      <w:r>
+        <w:t>: Handles large datasets, missing values, and feature importance is interpretable.</w:t>
+      </w:r>
+    </w:p>
+    <w:p>
+      <w:pPr>
+        <w:keepNext w:val="0"/>
+        <w:keepLines w:val="0"/>
+        <w:widowControl/>
+        <w:numPr>
+          <w:ilvl w:val="0"/>
+          <w:numId w:val="17"/>
+        </w:numPr>
+        <w:suppressLineNumbers w:val="0"/>
+        <w:spacing w:before="0" w:beforeAutospacing="1" w:after="0" w:afterAutospacing="1"/>
+        <w:ind w:left="720" w:hanging="360"/>
+        <w:rPr>
+          <w:rStyle w:val="11"/>
+          <w:rFonts w:hint="default" w:asciiTheme="minorAscii" w:hAnsiTheme="minorAscii"/>
+          <w:b/>
+          <w:bCs/>
+          <w:sz w:val="20"/>
+          <w:szCs w:val="20"/>
+        </w:rPr>
+      </w:pPr>
+      <w:r>
+        <w:rPr>
+          <w:rStyle w:val="11"/>
+        </w:rPr>
+        <w:t>Limitation</w:t>
+      </w:r>
+      <w:r>
+        <w:t>: Needs careful tuning to avoid overfitting.</w:t>
+      </w:r>
       <w:bookmarkStart w:id="0" w:name="_GoBack"/>
       <w:bookmarkEnd w:id="0"/>
-    </w:p>
-    <w:p>
-      <w:pPr>
-        <w:rPr>
-          <w:rStyle w:val="11"/>
-          <w:rFonts w:hint="default" w:asciiTheme="minorAscii" w:hAnsiTheme="minorAscii"/>
-          <w:b/>
-          <w:bCs/>
-          <w:sz w:val="20"/>
-          <w:szCs w:val="20"/>
-        </w:rPr>
-      </w:pPr>
-    </w:p>
-    <w:p>
-      <w:pPr>
-        <w:rPr>
-          <w:rStyle w:val="11"/>
-          <w:rFonts w:hint="default" w:asciiTheme="minorAscii" w:hAnsiTheme="minorAscii"/>
-          <w:b/>
-          <w:bCs/>
-          <w:sz w:val="20"/>
-          <w:szCs w:val="20"/>
-        </w:rPr>
-      </w:pPr>
-    </w:p>
-    <w:p>
-      <w:pPr>
-        <w:rPr>
-          <w:rStyle w:val="11"/>
-          <w:rFonts w:hint="default" w:asciiTheme="minorAscii" w:hAnsiTheme="minorAscii"/>
-          <w:b/>
-          <w:bCs/>
-          <w:sz w:val="20"/>
-          <w:szCs w:val="20"/>
-        </w:rPr>
-      </w:pPr>
-    </w:p>
-    <w:p>
-      <w:pPr>
-        <w:rPr>
-          <w:rStyle w:val="11"/>
-          <w:rFonts w:hint="default" w:asciiTheme="minorAscii" w:hAnsiTheme="minorAscii"/>
-          <w:b/>
-          <w:bCs/>
-          <w:sz w:val="20"/>
-          <w:szCs w:val="20"/>
-        </w:rPr>
-      </w:pPr>
     </w:p>
     <w:p>
       <w:pPr>
@@ -8544,7 +8740,7 @@
         <w:widowControl/>
         <w:numPr>
           <w:ilvl w:val="0"/>
-          <w:numId w:val="16"/>
+          <w:numId w:val="18"/>
         </w:numPr>
         <w:suppressLineNumbers w:val="0"/>
         <w:spacing w:before="0" w:beforeAutospacing="1" w:after="0" w:afterAutospacing="1"/>
@@ -8589,7 +8785,7 @@
         <w:widowControl/>
         <w:numPr>
           <w:ilvl w:val="0"/>
-          <w:numId w:val="16"/>
+          <w:numId w:val="18"/>
         </w:numPr>
         <w:suppressLineNumbers w:val="0"/>
         <w:spacing w:before="0" w:beforeAutospacing="1" w:after="0" w:afterAutospacing="1"/>
@@ -9105,7 +9301,7 @@
         <w:widowControl/>
         <w:numPr>
           <w:ilvl w:val="0"/>
-          <w:numId w:val="17"/>
+          <w:numId w:val="19"/>
         </w:numPr>
         <w:suppressLineNumbers w:val="0"/>
         <w:spacing w:before="0" w:beforeAutospacing="1" w:after="0" w:afterAutospacing="1"/>
@@ -9158,7 +9354,7 @@
         <w:widowControl/>
         <w:numPr>
           <w:ilvl w:val="0"/>
-          <w:numId w:val="17"/>
+          <w:numId w:val="19"/>
         </w:numPr>
         <w:suppressLineNumbers w:val="0"/>
         <w:spacing w:before="0" w:beforeAutospacing="1" w:after="0" w:afterAutospacing="1"/>
@@ -9216,7 +9412,7 @@
         <w:widowControl/>
         <w:numPr>
           <w:ilvl w:val="0"/>
-          <w:numId w:val="18"/>
+          <w:numId w:val="20"/>
         </w:numPr>
         <w:suppressLineNumbers w:val="0"/>
         <w:spacing w:before="0" w:beforeAutospacing="1" w:after="0" w:afterAutospacing="1"/>
@@ -9455,7 +9651,7 @@
         <w:widowControl/>
         <w:numPr>
           <w:ilvl w:val="0"/>
-          <w:numId w:val="19"/>
+          <w:numId w:val="21"/>
         </w:numPr>
         <w:suppressLineNumbers w:val="0"/>
         <w:spacing w:before="0" w:beforeAutospacing="1" w:after="0" w:afterAutospacing="1"/>
@@ -9500,7 +9696,7 @@
         <w:widowControl/>
         <w:numPr>
           <w:ilvl w:val="0"/>
-          <w:numId w:val="19"/>
+          <w:numId w:val="21"/>
         </w:numPr>
         <w:suppressLineNumbers w:val="0"/>
         <w:spacing w:before="0" w:beforeAutospacing="1" w:after="0" w:afterAutospacing="1"/>
@@ -9545,7 +9741,7 @@
         <w:widowControl/>
         <w:numPr>
           <w:ilvl w:val="0"/>
-          <w:numId w:val="19"/>
+          <w:numId w:val="21"/>
         </w:numPr>
         <w:suppressLineNumbers w:val="0"/>
         <w:spacing w:before="0" w:beforeAutospacing="1" w:after="0" w:afterAutospacing="1"/>
@@ -9603,7 +9799,7 @@
         <w:widowControl/>
         <w:numPr>
           <w:ilvl w:val="0"/>
-          <w:numId w:val="20"/>
+          <w:numId w:val="22"/>
         </w:numPr>
         <w:suppressLineNumbers w:val="0"/>
         <w:spacing w:before="0" w:beforeAutospacing="1" w:after="0" w:afterAutospacing="1"/>
@@ -11565,7 +11761,7 @@
         <w:widowControl/>
         <w:numPr>
           <w:ilvl w:val="0"/>
-          <w:numId w:val="21"/>
+          <w:numId w:val="23"/>
         </w:numPr>
         <w:suppressLineNumbers w:val="0"/>
         <w:spacing w:before="0" w:beforeAutospacing="1" w:after="0" w:afterAutospacing="1"/>
@@ -11601,7 +11797,7 @@
         <w:widowControl/>
         <w:numPr>
           <w:ilvl w:val="0"/>
-          <w:numId w:val="21"/>
+          <w:numId w:val="23"/>
         </w:numPr>
         <w:suppressLineNumbers w:val="0"/>
         <w:spacing w:before="0" w:beforeAutospacing="1" w:after="0" w:afterAutospacing="1"/>
@@ -11637,7 +11833,7 @@
         <w:widowControl/>
         <w:numPr>
           <w:ilvl w:val="0"/>
-          <w:numId w:val="21"/>
+          <w:numId w:val="23"/>
         </w:numPr>
         <w:suppressLineNumbers w:val="0"/>
         <w:spacing w:before="0" w:beforeAutospacing="1" w:after="0" w:afterAutospacing="1"/>
@@ -11673,7 +11869,7 @@
         <w:widowControl/>
         <w:numPr>
           <w:ilvl w:val="0"/>
-          <w:numId w:val="21"/>
+          <w:numId w:val="23"/>
         </w:numPr>
         <w:suppressLineNumbers w:val="0"/>
         <w:spacing w:before="0" w:beforeAutospacing="1" w:after="0" w:afterAutospacing="1"/>
@@ -11947,6 +12143,155 @@
     </w:lvl>
   </w:abstractNum>
   <w:abstractNum w:abstractNumId="1">
+    <w:nsid w:val="AD4A1154"/>
+    <w:multiLevelType w:val="multilevel"/>
+    <w:tmpl w:val="AD4A1154"/>
+    <w:lvl w:ilvl="0" w:tentative="0">
+      <w:start w:val="1"/>
+      <w:numFmt w:val="bullet"/>
+      <w:lvlText w:val=""/>
+      <w:lvlJc w:val="left"/>
+      <w:pPr>
+        <w:tabs>
+          <w:tab w:val="left" w:pos="720"/>
+        </w:tabs>
+        <w:ind w:left="720" w:hanging="360"/>
+      </w:pPr>
+      <w:rPr>
+        <w:rFonts w:hint="default" w:ascii="Symbol" w:hAnsi="Symbol" w:cs="Symbol"/>
+        <w:sz w:val="20"/>
+      </w:rPr>
+    </w:lvl>
+    <w:lvl w:ilvl="1" w:tentative="0">
+      <w:start w:val="1"/>
+      <w:numFmt w:val="bullet"/>
+      <w:lvlText w:val="o"/>
+      <w:lvlJc w:val="left"/>
+      <w:pPr>
+        <w:tabs>
+          <w:tab w:val="left" w:pos="1440"/>
+        </w:tabs>
+        <w:ind w:left="1440" w:hanging="360"/>
+      </w:pPr>
+      <w:rPr>
+        <w:rFonts w:hint="default" w:ascii="Courier New" w:hAnsi="Courier New" w:cs="Courier New"/>
+        <w:sz w:val="20"/>
+      </w:rPr>
+    </w:lvl>
+    <w:lvl w:ilvl="2" w:tentative="0">
+      <w:start w:val="1"/>
+      <w:numFmt w:val="bullet"/>
+      <w:lvlText w:val=""/>
+      <w:lvlJc w:val="left"/>
+      <w:pPr>
+        <w:tabs>
+          <w:tab w:val="left" w:pos="2160"/>
+        </w:tabs>
+        <w:ind w:left="2160" w:hanging="360"/>
+      </w:pPr>
+      <w:rPr>
+        <w:rFonts w:hint="default" w:ascii="Wingdings" w:hAnsi="Wingdings" w:cs="Wingdings"/>
+        <w:sz w:val="20"/>
+      </w:rPr>
+    </w:lvl>
+    <w:lvl w:ilvl="3" w:tentative="0">
+      <w:start w:val="1"/>
+      <w:numFmt w:val="bullet"/>
+      <w:lvlText w:val=""/>
+      <w:lvlJc w:val="left"/>
+      <w:pPr>
+        <w:tabs>
+          <w:tab w:val="left" w:pos="2880"/>
+        </w:tabs>
+        <w:ind w:left="2880" w:hanging="360"/>
+      </w:pPr>
+      <w:rPr>
+        <w:rFonts w:hint="default" w:ascii="Wingdings" w:hAnsi="Wingdings" w:cs="Wingdings"/>
+        <w:sz w:val="20"/>
+      </w:rPr>
+    </w:lvl>
+    <w:lvl w:ilvl="4" w:tentative="0">
+      <w:start w:val="1"/>
+      <w:numFmt w:val="bullet"/>
+      <w:lvlText w:val=""/>
+      <w:lvlJc w:val="left"/>
+      <w:pPr>
+        <w:tabs>
+          <w:tab w:val="left" w:pos="3600"/>
+        </w:tabs>
+        <w:ind w:left="3600" w:hanging="360"/>
+      </w:pPr>
+      <w:rPr>
+        <w:rFonts w:hint="default" w:ascii="Wingdings" w:hAnsi="Wingdings" w:cs="Wingdings"/>
+        <w:sz w:val="20"/>
+      </w:rPr>
+    </w:lvl>
+    <w:lvl w:ilvl="5" w:tentative="0">
+      <w:start w:val="1"/>
+      <w:numFmt w:val="bullet"/>
+      <w:lvlText w:val=""/>
+      <w:lvlJc w:val="left"/>
+      <w:pPr>
+        <w:tabs>
+          <w:tab w:val="left" w:pos="4320"/>
+        </w:tabs>
+        <w:ind w:left="4320" w:hanging="360"/>
+      </w:pPr>
+      <w:rPr>
+        <w:rFonts w:hint="default" w:ascii="Wingdings" w:hAnsi="Wingdings" w:cs="Wingdings"/>
+        <w:sz w:val="20"/>
+      </w:rPr>
+    </w:lvl>
+    <w:lvl w:ilvl="6" w:tentative="0">
+      <w:start w:val="1"/>
+      <w:numFmt w:val="bullet"/>
+      <w:lvlText w:val=""/>
+      <w:lvlJc w:val="left"/>
+      <w:pPr>
+        <w:tabs>
+          <w:tab w:val="left" w:pos="5040"/>
+        </w:tabs>
+        <w:ind w:left="5040" w:hanging="360"/>
+      </w:pPr>
+      <w:rPr>
+        <w:rFonts w:hint="default" w:ascii="Wingdings" w:hAnsi="Wingdings" w:cs="Wingdings"/>
+        <w:sz w:val="20"/>
+      </w:rPr>
+    </w:lvl>
+    <w:lvl w:ilvl="7" w:tentative="0">
+      <w:start w:val="1"/>
+      <w:numFmt w:val="bullet"/>
+      <w:lvlText w:val=""/>
+      <w:lvlJc w:val="left"/>
+      <w:pPr>
+        <w:tabs>
+          <w:tab w:val="left" w:pos="5760"/>
+        </w:tabs>
+        <w:ind w:left="5760" w:hanging="360"/>
+      </w:pPr>
+      <w:rPr>
+        <w:rFonts w:hint="default" w:ascii="Wingdings" w:hAnsi="Wingdings" w:cs="Wingdings"/>
+        <w:sz w:val="20"/>
+      </w:rPr>
+    </w:lvl>
+    <w:lvl w:ilvl="8" w:tentative="0">
+      <w:start w:val="1"/>
+      <w:numFmt w:val="bullet"/>
+      <w:lvlText w:val=""/>
+      <w:lvlJc w:val="left"/>
+      <w:pPr>
+        <w:tabs>
+          <w:tab w:val="left" w:pos="6480"/>
+        </w:tabs>
+        <w:ind w:left="6480" w:hanging="360"/>
+      </w:pPr>
+      <w:rPr>
+        <w:rFonts w:hint="default" w:ascii="Wingdings" w:hAnsi="Wingdings" w:cs="Wingdings"/>
+        <w:sz w:val="20"/>
+      </w:rPr>
+    </w:lvl>
+  </w:abstractNum>
+  <w:abstractNum w:abstractNumId="2">
     <w:nsid w:val="B529758F"/>
     <w:multiLevelType w:val="multilevel"/>
     <w:tmpl w:val="B529758F"/>
@@ -12095,7 +12440,7 @@
       </w:rPr>
     </w:lvl>
   </w:abstractNum>
-  <w:abstractNum w:abstractNumId="2">
+  <w:abstractNum w:abstractNumId="3">
     <w:nsid w:val="B5818136"/>
     <w:multiLevelType w:val="multilevel"/>
     <w:tmpl w:val="B5818136"/>
@@ -12244,7 +12589,7 @@
       </w:rPr>
     </w:lvl>
   </w:abstractNum>
-  <w:abstractNum w:abstractNumId="3">
+  <w:abstractNum w:abstractNumId="4">
     <w:nsid w:val="C34B7C8D"/>
     <w:multiLevelType w:val="multilevel"/>
     <w:tmpl w:val="C34B7C8D"/>
@@ -12393,7 +12738,7 @@
       </w:rPr>
     </w:lvl>
   </w:abstractNum>
-  <w:abstractNum w:abstractNumId="4">
+  <w:abstractNum w:abstractNumId="5">
     <w:nsid w:val="CD8A46FC"/>
     <w:multiLevelType w:val="multilevel"/>
     <w:tmpl w:val="CD8A46FC"/>
@@ -12542,7 +12887,7 @@
       </w:rPr>
     </w:lvl>
   </w:abstractNum>
-  <w:abstractNum w:abstractNumId="5">
+  <w:abstractNum w:abstractNumId="6">
     <w:nsid w:val="CEDFDAE7"/>
     <w:multiLevelType w:val="multilevel"/>
     <w:tmpl w:val="CEDFDAE7"/>
@@ -12691,7 +13036,7 @@
       </w:rPr>
     </w:lvl>
   </w:abstractNum>
-  <w:abstractNum w:abstractNumId="6">
+  <w:abstractNum w:abstractNumId="7">
     <w:nsid w:val="CF22458F"/>
     <w:multiLevelType w:val="multilevel"/>
     <w:tmpl w:val="CF22458F"/>
@@ -12840,7 +13185,7 @@
       </w:rPr>
     </w:lvl>
   </w:abstractNum>
-  <w:abstractNum w:abstractNumId="7">
+  <w:abstractNum w:abstractNumId="8">
     <w:nsid w:val="E3A1BCEC"/>
     <w:multiLevelType w:val="multilevel"/>
     <w:tmpl w:val="E3A1BCEC"/>
@@ -12989,7 +13334,7 @@
       </w:rPr>
     </w:lvl>
   </w:abstractNum>
-  <w:abstractNum w:abstractNumId="8">
+  <w:abstractNum w:abstractNumId="9">
     <w:nsid w:val="F1553A05"/>
     <w:multiLevelType w:val="multilevel"/>
     <w:tmpl w:val="F1553A05"/>
@@ -13138,7 +13483,7 @@
       </w:rPr>
     </w:lvl>
   </w:abstractNum>
-  <w:abstractNum w:abstractNumId="9">
+  <w:abstractNum w:abstractNumId="10">
     <w:nsid w:val="F35DD5A6"/>
     <w:multiLevelType w:val="multilevel"/>
     <w:tmpl w:val="F35DD5A6"/>
@@ -13287,7 +13632,7 @@
       </w:rPr>
     </w:lvl>
   </w:abstractNum>
-  <w:abstractNum w:abstractNumId="10">
+  <w:abstractNum w:abstractNumId="11">
     <w:nsid w:val="06BD01F9"/>
     <w:multiLevelType w:val="singleLevel"/>
     <w:tmpl w:val="06BD01F9"/>
@@ -13299,7 +13644,7 @@
       <w:lvlJc w:val="left"/>
     </w:lvl>
   </w:abstractNum>
-  <w:abstractNum w:abstractNumId="11">
+  <w:abstractNum w:abstractNumId="12">
     <w:nsid w:val="2F64ABB8"/>
     <w:multiLevelType w:val="multilevel"/>
     <w:tmpl w:val="2F64ABB8"/>
@@ -13448,7 +13793,156 @@
       </w:rPr>
     </w:lvl>
   </w:abstractNum>
-  <w:abstractNum w:abstractNumId="12">
+  <w:abstractNum w:abstractNumId="13">
+    <w:nsid w:val="3B9BDD40"/>
+    <w:multiLevelType w:val="multilevel"/>
+    <w:tmpl w:val="3B9BDD40"/>
+    <w:lvl w:ilvl="0" w:tentative="0">
+      <w:start w:val="1"/>
+      <w:numFmt w:val="bullet"/>
+      <w:lvlText w:val=""/>
+      <w:lvlJc w:val="left"/>
+      <w:pPr>
+        <w:tabs>
+          <w:tab w:val="left" w:pos="720"/>
+        </w:tabs>
+        <w:ind w:left="720" w:hanging="360"/>
+      </w:pPr>
+      <w:rPr>
+        <w:rFonts w:ascii="Symbol" w:hAnsi="Symbol" w:cs="Symbol"/>
+        <w:sz w:val="20"/>
+      </w:rPr>
+    </w:lvl>
+    <w:lvl w:ilvl="1" w:tentative="0">
+      <w:start w:val="1"/>
+      <w:numFmt w:val="bullet"/>
+      <w:lvlText w:val="o"/>
+      <w:lvlJc w:val="left"/>
+      <w:pPr>
+        <w:tabs>
+          <w:tab w:val="left" w:pos="1440"/>
+        </w:tabs>
+        <w:ind w:left="1440" w:hanging="360"/>
+      </w:pPr>
+      <w:rPr>
+        <w:rFonts w:ascii="Courier New" w:hAnsi="Courier New" w:cs="Courier New"/>
+        <w:sz w:val="20"/>
+      </w:rPr>
+    </w:lvl>
+    <w:lvl w:ilvl="2" w:tentative="0">
+      <w:start w:val="1"/>
+      <w:numFmt w:val="bullet"/>
+      <w:lvlText w:val=""/>
+      <w:lvlJc w:val="left"/>
+      <w:pPr>
+        <w:tabs>
+          <w:tab w:val="left" w:pos="2160"/>
+        </w:tabs>
+        <w:ind w:left="2160" w:hanging="360"/>
+      </w:pPr>
+      <w:rPr>
+        <w:rFonts w:ascii="Wingdings" w:hAnsi="Wingdings" w:cs="Wingdings"/>
+        <w:sz w:val="20"/>
+      </w:rPr>
+    </w:lvl>
+    <w:lvl w:ilvl="3" w:tentative="0">
+      <w:start w:val="1"/>
+      <w:numFmt w:val="bullet"/>
+      <w:lvlText w:val=""/>
+      <w:lvlJc w:val="left"/>
+      <w:pPr>
+        <w:tabs>
+          <w:tab w:val="left" w:pos="2880"/>
+        </w:tabs>
+        <w:ind w:left="2880" w:hanging="360"/>
+      </w:pPr>
+      <w:rPr>
+        <w:rFonts w:hint="default" w:ascii="Wingdings" w:hAnsi="Wingdings" w:cs="Wingdings"/>
+        <w:sz w:val="20"/>
+      </w:rPr>
+    </w:lvl>
+    <w:lvl w:ilvl="4" w:tentative="0">
+      <w:start w:val="1"/>
+      <w:numFmt w:val="bullet"/>
+      <w:lvlText w:val=""/>
+      <w:lvlJc w:val="left"/>
+      <w:pPr>
+        <w:tabs>
+          <w:tab w:val="left" w:pos="3600"/>
+        </w:tabs>
+        <w:ind w:left="3600" w:hanging="360"/>
+      </w:pPr>
+      <w:rPr>
+        <w:rFonts w:hint="default" w:ascii="Wingdings" w:hAnsi="Wingdings" w:cs="Wingdings"/>
+        <w:sz w:val="20"/>
+      </w:rPr>
+    </w:lvl>
+    <w:lvl w:ilvl="5" w:tentative="0">
+      <w:start w:val="1"/>
+      <w:numFmt w:val="bullet"/>
+      <w:lvlText w:val=""/>
+      <w:lvlJc w:val="left"/>
+      <w:pPr>
+        <w:tabs>
+          <w:tab w:val="left" w:pos="4320"/>
+        </w:tabs>
+        <w:ind w:left="4320" w:hanging="360"/>
+      </w:pPr>
+      <w:rPr>
+        <w:rFonts w:hint="default" w:ascii="Wingdings" w:hAnsi="Wingdings" w:cs="Wingdings"/>
+        <w:sz w:val="20"/>
+      </w:rPr>
+    </w:lvl>
+    <w:lvl w:ilvl="6" w:tentative="0">
+      <w:start w:val="1"/>
+      <w:numFmt w:val="bullet"/>
+      <w:lvlText w:val=""/>
+      <w:lvlJc w:val="left"/>
+      <w:pPr>
+        <w:tabs>
+          <w:tab w:val="left" w:pos="5040"/>
+        </w:tabs>
+        <w:ind w:left="5040" w:hanging="360"/>
+      </w:pPr>
+      <w:rPr>
+        <w:rFonts w:hint="default" w:ascii="Wingdings" w:hAnsi="Wingdings" w:cs="Wingdings"/>
+        <w:sz w:val="20"/>
+      </w:rPr>
+    </w:lvl>
+    <w:lvl w:ilvl="7" w:tentative="0">
+      <w:start w:val="1"/>
+      <w:numFmt w:val="bullet"/>
+      <w:lvlText w:val=""/>
+      <w:lvlJc w:val="left"/>
+      <w:pPr>
+        <w:tabs>
+          <w:tab w:val="left" w:pos="5760"/>
+        </w:tabs>
+        <w:ind w:left="5760" w:hanging="360"/>
+      </w:pPr>
+      <w:rPr>
+        <w:rFonts w:hint="default" w:ascii="Wingdings" w:hAnsi="Wingdings" w:cs="Wingdings"/>
+        <w:sz w:val="20"/>
+      </w:rPr>
+    </w:lvl>
+    <w:lvl w:ilvl="8" w:tentative="0">
+      <w:start w:val="1"/>
+      <w:numFmt w:val="bullet"/>
+      <w:lvlText w:val=""/>
+      <w:lvlJc w:val="left"/>
+      <w:pPr>
+        <w:tabs>
+          <w:tab w:val="left" w:pos="6480"/>
+        </w:tabs>
+        <w:ind w:left="6480" w:hanging="360"/>
+      </w:pPr>
+      <w:rPr>
+        <w:rFonts w:hint="default" w:ascii="Wingdings" w:hAnsi="Wingdings" w:cs="Wingdings"/>
+        <w:sz w:val="20"/>
+      </w:rPr>
+    </w:lvl>
+  </w:abstractNum>
+  <w:abstractNum w:abstractNumId="14">
     <w:nsid w:val="48B34313"/>
     <w:multiLevelType w:val="multilevel"/>
     <w:tmpl w:val="48B34313"/>
@@ -13597,7 +14091,7 @@
       </w:rPr>
     </w:lvl>
   </w:abstractNum>
-  <w:abstractNum w:abstractNumId="13">
+  <w:abstractNum w:abstractNumId="15">
     <w:nsid w:val="4E0CB1C6"/>
     <w:multiLevelType w:val="multilevel"/>
     <w:tmpl w:val="4E0CB1C6"/>
@@ -13746,7 +14240,7 @@
       </w:rPr>
     </w:lvl>
   </w:abstractNum>
-  <w:abstractNum w:abstractNumId="14">
+  <w:abstractNum w:abstractNumId="16">
     <w:nsid w:val="53529861"/>
     <w:multiLevelType w:val="multilevel"/>
     <w:tmpl w:val="53529861"/>
@@ -13895,7 +14389,7 @@
       </w:rPr>
     </w:lvl>
   </w:abstractNum>
-  <w:abstractNum w:abstractNumId="15">
+  <w:abstractNum w:abstractNumId="17">
     <w:nsid w:val="6115CD1F"/>
     <w:multiLevelType w:val="multilevel"/>
     <w:tmpl w:val="6115CD1F"/>
@@ -14044,7 +14538,7 @@
       </w:rPr>
     </w:lvl>
   </w:abstractNum>
-  <w:abstractNum w:abstractNumId="16">
+  <w:abstractNum w:abstractNumId="18">
     <w:nsid w:val="6BDAF62E"/>
     <w:multiLevelType w:val="multilevel"/>
     <w:tmpl w:val="6BDAF62E"/>
@@ -14193,7 +14687,7 @@
       </w:rPr>
     </w:lvl>
   </w:abstractNum>
-  <w:abstractNum w:abstractNumId="17">
+  <w:abstractNum w:abstractNumId="19">
     <w:nsid w:val="6D3FFD42"/>
     <w:multiLevelType w:val="multilevel"/>
     <w:tmpl w:val="6D3FFD42"/>
@@ -14342,7 +14836,7 @@
       </w:rPr>
     </w:lvl>
   </w:abstractNum>
-  <w:abstractNum w:abstractNumId="18">
+  <w:abstractNum w:abstractNumId="20">
     <w:nsid w:val="7115EF50"/>
     <w:multiLevelType w:val="multilevel"/>
     <w:tmpl w:val="7115EF50"/>
@@ -14491,7 +14985,7 @@
       </w:rPr>
     </w:lvl>
   </w:abstractNum>
-  <w:abstractNum w:abstractNumId="19">
+  <w:abstractNum w:abstractNumId="21">
     <w:nsid w:val="71AA9159"/>
     <w:multiLevelType w:val="singleLevel"/>
     <w:tmpl w:val="71AA9159"/>
@@ -14511,7 +15005,7 @@
       </w:rPr>
     </w:lvl>
   </w:abstractNum>
-  <w:abstractNum w:abstractNumId="20">
+  <w:abstractNum w:abstractNumId="22">
     <w:nsid w:val="769A238A"/>
     <w:multiLevelType w:val="multilevel"/>
     <w:tmpl w:val="769A238A"/>
@@ -14661,67 +15155,73 @@
     </w:lvl>
   </w:abstractNum>
   <w:num w:numId="1">
-    <w:abstractNumId w:val="7"/>
+    <w:abstractNumId w:val="8"/>
   </w:num>
   <w:num w:numId="2">
-    <w:abstractNumId w:val="19"/>
+    <w:abstractNumId w:val="21"/>
   </w:num>
   <w:num w:numId="3">
-    <w:abstractNumId w:val="20"/>
+    <w:abstractNumId w:val="22"/>
   </w:num>
   <w:num w:numId="4">
-    <w:abstractNumId w:val="2"/>
+    <w:abstractNumId w:val="3"/>
   </w:num>
   <w:num w:numId="5">
-    <w:abstractNumId w:val="4"/>
+    <w:abstractNumId w:val="5"/>
   </w:num>
   <w:num w:numId="6">
     <w:abstractNumId w:val="0"/>
   </w:num>
   <w:num w:numId="7">
+    <w:abstractNumId w:val="11"/>
+  </w:num>
+  <w:num w:numId="8">
+    <w:abstractNumId w:val="19"/>
+  </w:num>
+  <w:num w:numId="9">
+    <w:abstractNumId w:val="17"/>
+  </w:num>
+  <w:num w:numId="10">
+    <w:abstractNumId w:val="16"/>
+  </w:num>
+  <w:num w:numId="11">
+    <w:abstractNumId w:val="14"/>
+  </w:num>
+  <w:num w:numId="12">
+    <w:abstractNumId w:val="2"/>
+  </w:num>
+  <w:num w:numId="13">
+    <w:abstractNumId w:val="20"/>
+  </w:num>
+  <w:num w:numId="14">
+    <w:abstractNumId w:val="15"/>
+  </w:num>
+  <w:num w:numId="15">
+    <w:abstractNumId w:val="4"/>
+  </w:num>
+  <w:num w:numId="16">
+    <w:abstractNumId w:val="13"/>
+  </w:num>
+  <w:num w:numId="17">
+    <w:abstractNumId w:val="1"/>
+  </w:num>
+  <w:num w:numId="18">
     <w:abstractNumId w:val="10"/>
   </w:num>
-  <w:num w:numId="8">
-    <w:abstractNumId w:val="17"/>
-  </w:num>
-  <w:num w:numId="9">
-    <w:abstractNumId w:val="15"/>
-  </w:num>
-  <w:num w:numId="10">
-    <w:abstractNumId w:val="14"/>
-  </w:num>
-  <w:num w:numId="11">
+  <w:num w:numId="19">
     <w:abstractNumId w:val="12"/>
   </w:num>
-  <w:num w:numId="12">
-    <w:abstractNumId w:val="1"/>
-  </w:num>
-  <w:num w:numId="13">
+  <w:num w:numId="20">
     <w:abstractNumId w:val="18"/>
   </w:num>
-  <w:num w:numId="14">
-    <w:abstractNumId w:val="13"/>
+  <w:num w:numId="21">
+    <w:abstractNumId w:val="7"/>
   </w:num>
-  <w:num w:numId="15">
-    <w:abstractNumId w:val="3"/>
-  </w:num>
-  <w:num w:numId="16">
-    <w:abstractNumId w:val="9"/>
-  </w:num>
-  <w:num w:numId="17">
-    <w:abstractNumId w:val="11"/>
-  </w:num>
-  <w:num w:numId="18">
-    <w:abstractNumId w:val="16"/>
-  </w:num>
-  <w:num w:numId="19">
+  <w:num w:numId="22">
     <w:abstractNumId w:val="6"/>
   </w:num>
-  <w:num w:numId="20">
-    <w:abstractNumId w:val="5"/>
-  </w:num>
-  <w:num w:numId="21">
-    <w:abstractNumId w:val="8"/>
+  <w:num w:numId="23">
+    <w:abstractNumId w:val="9"/>
   </w:num>
 </w:numbering>
 </file>

</xml_diff>